<commit_message>
Ajuste de tamaños de fotos y ortografía
</commit_message>
<xml_diff>
--- a/PruebaAnalisis.docx
+++ b/PruebaAnalisis.docx
@@ -49,8 +49,8 @@
           <w:noProof/>
         </w:rPr>
         <w:drawing>
-          <wp:inline distT="0" distB="0" distL="0" distR="0" wp14:anchorId="66C84F6C" wp14:editId="5551FBE8">
-            <wp:extent cx="4404745" cy="5886450"/>
+          <wp:inline distT="0" distB="0" distL="0" distR="0" wp14:anchorId="66C84F6C" wp14:editId="2621C9A4">
+            <wp:extent cx="3962845" cy="5295900"/>
             <wp:effectExtent l="0" t="0" r="0" b="0"/>
             <wp:docPr id="1" name="Imagen 1"/>
             <wp:cNvGraphicFramePr>
@@ -72,7 +72,7 @@
                   <pic:spPr>
                     <a:xfrm>
                       <a:off x="0" y="0"/>
-                      <a:ext cx="4407420" cy="5890025"/>
+                      <a:ext cx="3966666" cy="5301007"/>
                     </a:xfrm>
                     <a:prstGeom prst="rect">
                       <a:avLst/>
@@ -91,6 +91,7 @@
           <w:lang w:val="es-ES"/>
         </w:rPr>
       </w:pPr>
+      <w:proofErr w:type="gramStart"/>
       <w:r>
         <w:rPr>
           <w:lang w:val="es-ES"/>
@@ -101,8 +102,23 @@
         <w:rPr>
           <w:lang w:val="es-ES"/>
         </w:rPr>
-        <w:t>hacer que las dos tarjetas estén sobre la hoja formando un triangulo, usando una sola mano?</w:t>
-      </w:r>
+        <w:t xml:space="preserve">hacer que las dos tarjetas estén sobre la hoja formando un </w:t>
+      </w:r>
+      <w:proofErr w:type="spellStart"/>
+      <w:r>
+        <w:rPr>
+          <w:lang w:val="es-ES"/>
+        </w:rPr>
+        <w:t>triangulo</w:t>
+      </w:r>
+      <w:proofErr w:type="spellEnd"/>
+      <w:r>
+        <w:rPr>
+          <w:lang w:val="es-ES"/>
+        </w:rPr>
+        <w:t>, usando una sola mano?</w:t>
+      </w:r>
+      <w:proofErr w:type="gramEnd"/>
     </w:p>
     <w:p>
       <w:pPr>
@@ -173,7 +189,21 @@
         <w:rPr>
           <w:lang w:val="es-ES"/>
         </w:rPr>
-        <w:t>Y empezar a separar sus bases formando un triangulo.</w:t>
+        <w:t xml:space="preserve">Y empezar a separar sus bases formando un </w:t>
+      </w:r>
+      <w:proofErr w:type="spellStart"/>
+      <w:r>
+        <w:rPr>
+          <w:lang w:val="es-ES"/>
+        </w:rPr>
+        <w:t>triangulo</w:t>
+      </w:r>
+      <w:proofErr w:type="spellEnd"/>
+      <w:r>
+        <w:rPr>
+          <w:lang w:val="es-ES"/>
+        </w:rPr>
+        <w:t>.</w:t>
       </w:r>
     </w:p>
     <w:p>
@@ -191,8 +221,21 @@
         <w:rPr>
           <w:lang w:val="es-ES"/>
         </w:rPr>
-        <w:lastRenderedPageBreak/>
-        <w:t>Lograr que se estabilicen formando un triangulo.</w:t>
+        <w:t xml:space="preserve">Lograr que se estabilicen formando un </w:t>
+      </w:r>
+      <w:proofErr w:type="spellStart"/>
+      <w:r>
+        <w:rPr>
+          <w:lang w:val="es-ES"/>
+        </w:rPr>
+        <w:t>triangulo</w:t>
+      </w:r>
+      <w:proofErr w:type="spellEnd"/>
+      <w:r>
+        <w:rPr>
+          <w:lang w:val="es-ES"/>
+        </w:rPr>
+        <w:t>.</w:t>
       </w:r>
     </w:p>
     <w:p>
@@ -205,6 +248,7 @@
         <w:rPr>
           <w:noProof/>
         </w:rPr>
+        <w:lastRenderedPageBreak/>
         <w:drawing>
           <wp:inline distT="0" distB="0" distL="0" distR="0" wp14:anchorId="2008968F" wp14:editId="0F954066">
             <wp:extent cx="2800350" cy="4978315"/>

</xml_diff>